<commit_message>
Fix mistake in assignment 2
</commit_message>
<xml_diff>
--- a/R Assignments/Assignment 2/Assignment 2 Creating and Using Bar Graphs and Pie Charts.docx
+++ b/R Assignments/Assignment 2/Assignment 2 Creating and Using Bar Graphs and Pie Charts.docx
@@ -685,19 +685,11 @@
                                 <w:color w:val="0070C0"/>
                               </w:rPr>
                             </w:pPr>
-                            <w:proofErr w:type="spellStart"/>
                             <w:r>
                               <w:rPr>
                                 <w:color w:val="0070C0"/>
                               </w:rPr>
-                              <w:t>t_optimist</w:t>
-                            </w:r>
-                            <w:proofErr w:type="spellEnd"/>
-                            <w:r>
-                              <w:rPr>
-                                <w:color w:val="0070C0"/>
-                              </w:rPr>
-                              <w:t>=table(Assignment_2_DATA_Set$Optimist)</w:t>
+                              <w:t>t_optimist=table(Assignment_2_DATA_Set$Optimist)</w:t>
                             </w:r>
                           </w:p>
                           <w:p>
@@ -719,47 +711,11 @@
                                 <w:color w:val="0070C0"/>
                               </w:rPr>
                             </w:pPr>
-                            <w:proofErr w:type="spellStart"/>
                             <w:r>
                               <w:rPr>
                                 <w:color w:val="0070C0"/>
                               </w:rPr>
-                              <w:t>Percent_Optimist</w:t>
-                            </w:r>
-                            <w:proofErr w:type="spellEnd"/>
-                            <w:r>
-                              <w:rPr>
-                                <w:color w:val="0070C0"/>
-                              </w:rPr>
-                              <w:t xml:space="preserve">=100* </w:t>
-                            </w:r>
-                            <w:proofErr w:type="spellStart"/>
-                            <w:r>
-                              <w:rPr>
-                                <w:color w:val="0070C0"/>
-                              </w:rPr>
-                              <w:t>t_optimist</w:t>
-                            </w:r>
-                            <w:proofErr w:type="spellEnd"/>
-                            <w:r>
-                              <w:rPr>
-                                <w:color w:val="0070C0"/>
-                              </w:rPr>
-                              <w:t xml:space="preserve"> /sum(</w:t>
-                            </w:r>
-                            <w:proofErr w:type="spellStart"/>
-                            <w:r>
-                              <w:rPr>
-                                <w:color w:val="0070C0"/>
-                              </w:rPr>
-                              <w:t>t_optimist</w:t>
-                            </w:r>
-                            <w:proofErr w:type="spellEnd"/>
-                            <w:r>
-                              <w:rPr>
-                                <w:color w:val="0070C0"/>
-                              </w:rPr>
-                              <w:t>)</w:t>
+                              <w:t>Percent_Optimist=100* t_optimist /sum(t_optimist)</w:t>
                             </w:r>
                           </w:p>
                           <w:p>
@@ -768,14 +724,12 @@
                                 <w:color w:val="0070C0"/>
                               </w:rPr>
                             </w:pPr>
-                            <w:proofErr w:type="spellStart"/>
                             <w:r>
                               <w:rPr>
                                 <w:color w:val="0070C0"/>
                               </w:rPr>
                               <w:t>Percent_Optimist</w:t>
                             </w:r>
-                            <w:proofErr w:type="spellEnd"/>
                           </w:p>
                           <w:p>
                             <w:pPr>
@@ -796,33 +750,11 @@
                                 <w:color w:val="0070C0"/>
                               </w:rPr>
                             </w:pPr>
-                            <w:proofErr w:type="spellStart"/>
                             <w:r>
                               <w:rPr>
                                 <w:color w:val="0070C0"/>
                               </w:rPr>
-                              <w:t>format_with_percent</w:t>
-                            </w:r>
-                            <w:proofErr w:type="spellEnd"/>
-                            <w:r>
-                              <w:rPr>
-                                <w:color w:val="0070C0"/>
-                              </w:rPr>
-                              <w:t>=format(</w:t>
-                            </w:r>
-                            <w:proofErr w:type="spellStart"/>
-                            <w:r>
-                              <w:rPr>
-                                <w:color w:val="0070C0"/>
-                              </w:rPr>
-                              <w:t>Percent_Optimist,digits</w:t>
-                            </w:r>
-                            <w:proofErr w:type="spellEnd"/>
-                            <w:r>
-                              <w:rPr>
-                                <w:color w:val="0070C0"/>
-                              </w:rPr>
-                              <w:t>=3)</w:t>
+                              <w:t>format_with_percent=format(Percent_Optimist,digits=3)</w:t>
                             </w:r>
                           </w:p>
                           <w:p>
@@ -831,47 +763,11 @@
                                 <w:color w:val="0070C0"/>
                               </w:rPr>
                             </w:pPr>
-                            <w:proofErr w:type="spellStart"/>
                             <w:r>
                               <w:rPr>
                                 <w:color w:val="0070C0"/>
                               </w:rPr>
-                              <w:t>lbl</w:t>
-                            </w:r>
-                            <w:proofErr w:type="spellEnd"/>
-                            <w:r>
-                              <w:rPr>
-                                <w:color w:val="0070C0"/>
-                              </w:rPr>
-                              <w:t xml:space="preserve">=paste(c("Most of the </w:t>
-                            </w:r>
-                            <w:proofErr w:type="spellStart"/>
-                            <w:r>
-                              <w:rPr>
-                                <w:color w:val="0070C0"/>
-                              </w:rPr>
-                              <w:t>time","Sometimes","Rarely</w:t>
-                            </w:r>
-                            <w:proofErr w:type="spellEnd"/>
-                            <w:r>
-                              <w:rPr>
-                                <w:color w:val="0070C0"/>
-                              </w:rPr>
-                              <w:t>"), format_with_percent,"%",</w:t>
-                            </w:r>
-                            <w:proofErr w:type="spellStart"/>
-                            <w:r>
-                              <w:rPr>
-                                <w:color w:val="0070C0"/>
-                              </w:rPr>
-                              <w:t>sep</w:t>
-                            </w:r>
-                            <w:proofErr w:type="spellEnd"/>
-                            <w:r>
-                              <w:rPr>
-                                <w:color w:val="0070C0"/>
-                              </w:rPr>
-                              <w:t>=" ")</w:t>
+                              <w:t>lbl=paste(c("Most of the time","Sometimes","Rarely"), format_with_percent,"%",sep=" ")</w:t>
                             </w:r>
                           </w:p>
                           <w:p>
@@ -879,35 +775,7 @@
                               <w:rPr>
                                 <w:color w:val="0070C0"/>
                               </w:rPr>
-                              <w:t>pie(</w:t>
-                            </w:r>
-                            <w:proofErr w:type="spellStart"/>
-                            <w:r>
-                              <w:rPr>
-                                <w:color w:val="0070C0"/>
-                              </w:rPr>
-                              <w:t>Percent_Optimist,label</w:t>
-                            </w:r>
-                            <w:proofErr w:type="spellEnd"/>
-                            <w:r>
-                              <w:rPr>
-                                <w:color w:val="0070C0"/>
-                              </w:rPr>
-                              <w:t>=</w:t>
-                            </w:r>
-                            <w:proofErr w:type="spellStart"/>
-                            <w:r>
-                              <w:rPr>
-                                <w:color w:val="0070C0"/>
-                              </w:rPr>
-                              <w:t>lbl,main</w:t>
-                            </w:r>
-                            <w:proofErr w:type="spellEnd"/>
-                            <w:r>
-                              <w:rPr>
-                                <w:color w:val="0070C0"/>
-                              </w:rPr>
-                              <w:t>="Distribution of Optimism in Class of 23 Students")</w:t>
+                              <w:t>pie(Percent_Optimist,label=lbl,main="Distribution of Optimism in Class of 23 Students")</w:t>
                             </w:r>
                           </w:p>
                         </w:txbxContent>
@@ -1331,7 +1199,14 @@
           <w:b/>
           <w:bCs/>
         </w:rPr>
-        <w:t>29.1%</w:t>
+        <w:t>3</w:t>
+      </w:r>
+      <w:r>
+        <w:rPr>
+          <w:b/>
+          <w:bCs/>
+        </w:rPr>
+        <w:t>9.1%</w:t>
       </w:r>
       <w:r>
         <w:rPr>
@@ -1509,21 +1384,7 @@
                               <w:rPr>
                                 <w:color w:val="0070C0"/>
                               </w:rPr>
-                              <w:t>Assignment_2_DATA_Set$Math=</w:t>
-                            </w:r>
-                            <w:proofErr w:type="spellStart"/>
-                            <w:r>
-                              <w:rPr>
-                                <w:color w:val="0070C0"/>
-                              </w:rPr>
-                              <w:t>as.factor</w:t>
-                            </w:r>
-                            <w:proofErr w:type="spellEnd"/>
-                            <w:r>
-                              <w:rPr>
-                                <w:color w:val="0070C0"/>
-                              </w:rPr>
-                              <w:t>(Assignment_2_DATA_Set$</w:t>
+                              <w:t>Assignment_2_DATA_Set$Math=as.factor(Assignment_2_DATA_Set$</w:t>
                             </w:r>
                           </w:p>
                           <w:p>
@@ -1561,19 +1422,11 @@
                                 <w:color w:val="0070C0"/>
                               </w:rPr>
                             </w:pPr>
-                            <w:proofErr w:type="spellStart"/>
                             <w:r>
                               <w:rPr>
                                 <w:color w:val="0070C0"/>
                               </w:rPr>
-                              <w:t>t_Math</w:t>
-                            </w:r>
-                            <w:proofErr w:type="spellEnd"/>
-                            <w:r>
-                              <w:rPr>
-                                <w:color w:val="0070C0"/>
-                              </w:rPr>
-                              <w:t>=table(Assignment_2_DATA_Set$Math)</w:t>
+                              <w:t>t_Math=table(Assignment_2_DATA_Set$Math)</w:t>
                             </w:r>
                           </w:p>
                           <w:p>
@@ -1597,47 +1450,11 @@
                                 <w:color w:val="0070C0"/>
                               </w:rPr>
                             </w:pPr>
-                            <w:proofErr w:type="spellStart"/>
                             <w:r>
                               <w:rPr>
                                 <w:color w:val="0070C0"/>
                               </w:rPr>
-                              <w:t>Percent_Math</w:t>
-                            </w:r>
-                            <w:proofErr w:type="spellEnd"/>
-                            <w:r>
-                              <w:rPr>
-                                <w:color w:val="0070C0"/>
-                              </w:rPr>
-                              <w:t xml:space="preserve">=100* </w:t>
-                            </w:r>
-                            <w:proofErr w:type="spellStart"/>
-                            <w:r>
-                              <w:rPr>
-                                <w:color w:val="0070C0"/>
-                              </w:rPr>
-                              <w:t>t_Math</w:t>
-                            </w:r>
-                            <w:proofErr w:type="spellEnd"/>
-                            <w:r>
-                              <w:rPr>
-                                <w:color w:val="0070C0"/>
-                              </w:rPr>
-                              <w:t xml:space="preserve"> /sum(</w:t>
-                            </w:r>
-                            <w:proofErr w:type="spellStart"/>
-                            <w:r>
-                              <w:rPr>
-                                <w:color w:val="0070C0"/>
-                              </w:rPr>
-                              <w:t>t_Math</w:t>
-                            </w:r>
-                            <w:proofErr w:type="spellEnd"/>
-                            <w:r>
-                              <w:rPr>
-                                <w:color w:val="0070C0"/>
-                              </w:rPr>
-                              <w:t>)</w:t>
+                              <w:t>Percent_Math=100* t_Math /sum(t_Math)</w:t>
                             </w:r>
                           </w:p>
                           <w:p>
@@ -1647,14 +1464,12 @@
                                 <w:color w:val="0070C0"/>
                               </w:rPr>
                             </w:pPr>
-                            <w:proofErr w:type="spellStart"/>
                             <w:r>
                               <w:rPr>
                                 <w:color w:val="0070C0"/>
                               </w:rPr>
                               <w:t>Percent_Math</w:t>
                             </w:r>
-                            <w:proofErr w:type="spellEnd"/>
                           </w:p>
                           <w:p>
                             <w:pPr>
@@ -1677,33 +1492,11 @@
                                 <w:color w:val="0070C0"/>
                               </w:rPr>
                             </w:pPr>
-                            <w:proofErr w:type="spellStart"/>
                             <w:r>
                               <w:rPr>
                                 <w:color w:val="0070C0"/>
                               </w:rPr>
-                              <w:t>format_Math_with_percent</w:t>
-                            </w:r>
-                            <w:proofErr w:type="spellEnd"/>
-                            <w:r>
-                              <w:rPr>
-                                <w:color w:val="0070C0"/>
-                              </w:rPr>
-                              <w:t>=format(</w:t>
-                            </w:r>
-                            <w:proofErr w:type="spellStart"/>
-                            <w:r>
-                              <w:rPr>
-                                <w:color w:val="0070C0"/>
-                              </w:rPr>
-                              <w:t>Percent_Math,digits</w:t>
-                            </w:r>
-                            <w:proofErr w:type="spellEnd"/>
-                            <w:r>
-                              <w:rPr>
-                                <w:color w:val="0070C0"/>
-                              </w:rPr>
-                              <w:t>=2)</w:t>
+                              <w:t>format_Math_with_percent=format(Percent_Math,digits=2)</w:t>
                             </w:r>
                           </w:p>
                           <w:p>
@@ -1713,89 +1506,11 @@
                                 <w:color w:val="0070C0"/>
                               </w:rPr>
                             </w:pPr>
-                            <w:proofErr w:type="spellStart"/>
                             <w:r>
                               <w:rPr>
                                 <w:color w:val="0070C0"/>
                               </w:rPr>
-                              <w:t>lbl_Math</w:t>
-                            </w:r>
-                            <w:proofErr w:type="spellEnd"/>
-                            <w:r>
-                              <w:rPr>
-                                <w:color w:val="0070C0"/>
-                              </w:rPr>
-                              <w:t xml:space="preserve">=paste(c("Really </w:t>
-                            </w:r>
-                            <w:proofErr w:type="spellStart"/>
-                            <w:r>
-                              <w:rPr>
-                                <w:color w:val="0070C0"/>
-                              </w:rPr>
-                              <w:t>Like","Somewhat</w:t>
-                            </w:r>
-                            <w:proofErr w:type="spellEnd"/>
-                            <w:r>
-                              <w:rPr>
-                                <w:color w:val="0070C0"/>
-                              </w:rPr>
-                              <w:t xml:space="preserve"> </w:t>
-                            </w:r>
-                            <w:proofErr w:type="spellStart"/>
-                            <w:r>
-                              <w:rPr>
-                                <w:color w:val="0070C0"/>
-                              </w:rPr>
-                              <w:t>like","Take</w:t>
-                            </w:r>
-                            <w:proofErr w:type="spellEnd"/>
-                            <w:r>
-                              <w:rPr>
-                                <w:color w:val="0070C0"/>
-                              </w:rPr>
-                              <w:t xml:space="preserve"> it or leave </w:t>
-                            </w:r>
-                            <w:proofErr w:type="spellStart"/>
-                            <w:r>
-                              <w:rPr>
-                                <w:color w:val="0070C0"/>
-                              </w:rPr>
-                              <w:t>it","Do</w:t>
-                            </w:r>
-                            <w:proofErr w:type="spellEnd"/>
-                            <w:r>
-                              <w:rPr>
-                                <w:color w:val="0070C0"/>
-                              </w:rPr>
-                              <w:t xml:space="preserve"> not </w:t>
-                            </w:r>
-                            <w:proofErr w:type="spellStart"/>
-                            <w:r>
-                              <w:rPr>
-                                <w:color w:val="0070C0"/>
-                              </w:rPr>
-                              <w:t>like","Rather</w:t>
-                            </w:r>
-                            <w:proofErr w:type="spellEnd"/>
-                            <w:r>
-                              <w:rPr>
-                                <w:color w:val="0070C0"/>
-                              </w:rPr>
-                              <w:t xml:space="preserve"> have a root canal"), format_Math_with_percent,"%",</w:t>
-                            </w:r>
-                            <w:proofErr w:type="spellStart"/>
-                            <w:r>
-                              <w:rPr>
-                                <w:color w:val="0070C0"/>
-                              </w:rPr>
-                              <w:t>sep</w:t>
-                            </w:r>
-                            <w:proofErr w:type="spellEnd"/>
-                            <w:r>
-                              <w:rPr>
-                                <w:color w:val="0070C0"/>
-                              </w:rPr>
-                              <w:t>=" ")</w:t>
+                              <w:t>lbl_Math=paste(c("Really Like","Somewhat like","Take it or leave it","Do not like","Rather have a root canal"), format_Math_with_percent,"%",sep=" ")</w:t>
                             </w:r>
                           </w:p>
                           <w:p>
@@ -1809,35 +1524,7 @@
                               <w:rPr>
                                 <w:color w:val="0070C0"/>
                               </w:rPr>
-                              <w:t>pie(</w:t>
-                            </w:r>
-                            <w:proofErr w:type="spellStart"/>
-                            <w:r>
-                              <w:rPr>
-                                <w:color w:val="0070C0"/>
-                              </w:rPr>
-                              <w:t>Percent_Math,label</w:t>
-                            </w:r>
-                            <w:proofErr w:type="spellEnd"/>
-                            <w:r>
-                              <w:rPr>
-                                <w:color w:val="0070C0"/>
-                              </w:rPr>
-                              <w:t>=</w:t>
-                            </w:r>
-                            <w:proofErr w:type="spellStart"/>
-                            <w:r>
-                              <w:rPr>
-                                <w:color w:val="0070C0"/>
-                              </w:rPr>
-                              <w:t>lbl_Math,main</w:t>
-                            </w:r>
-                            <w:proofErr w:type="spellEnd"/>
-                            <w:r>
-                              <w:rPr>
-                                <w:color w:val="0070C0"/>
-                              </w:rPr>
-                              <w:t>="Distribution of Affinity Towards Math in Class of 23 Students")</w:t>
+                              <w:t>pie(Percent_Math,label=lbl_Math,main="Distribution of Affinity Towards Math in Class of 23 Students")</w:t>
                             </w:r>
                           </w:p>
                           <w:p>
@@ -1861,47 +1548,11 @@
                                 <w:color w:val="0070C0"/>
                               </w:rPr>
                             </w:pPr>
-                            <w:proofErr w:type="spellStart"/>
                             <w:r>
                               <w:rPr>
                                 <w:color w:val="0070C0"/>
                               </w:rPr>
-                              <w:t>barplot</w:t>
-                            </w:r>
-                            <w:proofErr w:type="spellEnd"/>
-                            <w:r>
-                              <w:rPr>
-                                <w:color w:val="0070C0"/>
-                              </w:rPr>
-                              <w:t>(</w:t>
-                            </w:r>
-                            <w:proofErr w:type="spellStart"/>
-                            <w:r>
-                              <w:rPr>
-                                <w:color w:val="0070C0"/>
-                              </w:rPr>
-                              <w:t>Percent_Math,main</w:t>
-                            </w:r>
-                            <w:proofErr w:type="spellEnd"/>
-                            <w:r>
-                              <w:rPr>
-                                <w:color w:val="0070C0"/>
-                              </w:rPr>
-                              <w:t xml:space="preserve"> = "Distribution of Affinity Towards Math for Class of 23",xlab = "1=Really like,2=Somewhat like,3=Take or Leave, 4=Don't Like, 5=Rather have a root canal",</w:t>
-                            </w:r>
-                            <w:proofErr w:type="spellStart"/>
-                            <w:r>
-                              <w:rPr>
-                                <w:color w:val="0070C0"/>
-                              </w:rPr>
-                              <w:t>ylab</w:t>
-                            </w:r>
-                            <w:proofErr w:type="spellEnd"/>
-                            <w:r>
-                              <w:rPr>
-                                <w:color w:val="0070C0"/>
-                              </w:rPr>
-                              <w:t xml:space="preserve"> = "Percent of Students")</w:t>
+                              <w:t>barplot(Percent_Math,main = "Distribution of Affinity Towards Math for Class of 23",xlab = "1=Really like,2=Somewhat like,3=Take or Leave, 4=Don't Like, 5=Rather have a root canal",ylab = "Percent of Students")</w:t>
                             </w:r>
                           </w:p>
                         </w:txbxContent>

</xml_diff>